<commit_message>
Added more pattern reviews
</commit_message>
<xml_diff>
--- a/Phase 1/Sprint1/team_member_60971/Patterns_Element60971.docx
+++ b/Phase 1/Sprint1/team_member_60971/Patterns_Element60971.docx
@@ -14,7 +14,6 @@
         </w:rPr>
       </w:pPr>
       <w:bookmarkStart w:id="0" w:name="_Hlk117169400"/>
-      <w:proofErr w:type="spellStart"/>
       <w:r>
         <w:rPr>
           <w:b/>
@@ -33,7 +32,6 @@
         </w:rPr>
         <w:t>tterns</w:t>
       </w:r>
-      <w:proofErr w:type="spellEnd"/>
     </w:p>
     <w:bookmarkEnd w:id="0"/>
     <w:p>
@@ -126,19 +124,8 @@
           <w:bCs/>
           <w:color w:val="444444"/>
         </w:rPr>
-        <w:t xml:space="preserve">1.Singleton </w:t>
-      </w:r>
-      <w:proofErr w:type="spellStart"/>
-      <w:r>
-        <w:rPr>
-          <w:rFonts w:ascii="Arial" w:hAnsi="Arial" w:cs="Arial"/>
-          <w:b/>
-          <w:bCs/>
-          <w:color w:val="444444"/>
-        </w:rPr>
-        <w:t>Pattern</w:t>
-      </w:r>
-      <w:proofErr w:type="spellEnd"/>
+        <w:t>1.Singleton Pattern</w:t>
+      </w:r>
     </w:p>
     <w:p/>
     <w:p/>
@@ -190,29 +177,7 @@
           <w:sz w:val="24"/>
           <w:szCs w:val="24"/>
         </w:rPr>
-        <w:t>-----&gt; (</w:t>
-      </w:r>
-      <w:r>
-        <w:rPr>
-          <w:rFonts w:ascii="Arial" w:hAnsi="Arial" w:cs="Arial"/>
-          <w:b/>
-          <w:bCs/>
-          <w:color w:val="444444"/>
-          <w:sz w:val="24"/>
-          <w:szCs w:val="24"/>
-        </w:rPr>
-        <w:t>GPCalendarProvider</w:t>
-      </w:r>
-      <w:r>
-        <w:rPr>
-          <w:rFonts w:ascii="Arial" w:hAnsi="Arial" w:cs="Arial"/>
-          <w:b/>
-          <w:bCs/>
-          <w:color w:val="444444"/>
-          <w:sz w:val="24"/>
-          <w:szCs w:val="24"/>
-        </w:rPr>
-        <w:t>.java)  &lt;-----</w:t>
+        <w:t>-----&gt; (GPCalendarProvider.java)  &lt;-----</w:t>
       </w:r>
     </w:p>
     <w:p/>
@@ -278,9 +243,8 @@
           <w:lang w:eastAsia="pt-PT"/>
           <w14:ligatures w14:val="none"/>
         </w:rPr>
-        <w:t xml:space="preserve">3.Memento </w:t>
-      </w:r>
-      <w:proofErr w:type="spellStart"/>
+        <w:t>2</w:t>
+      </w:r>
       <w:r>
         <w:rPr>
           <w:rFonts w:ascii="Arial" w:eastAsia="Times New Roman" w:hAnsi="Arial" w:cs="Arial"/>
@@ -293,9 +257,8 @@
           <w:lang w:eastAsia="pt-PT"/>
           <w14:ligatures w14:val="none"/>
         </w:rPr>
-        <w:t>Pattern</w:t>
-      </w:r>
-      <w:proofErr w:type="spellEnd"/>
+        <w:t>.Memento Pattern</w:t>
+      </w:r>
     </w:p>
     <w:p>
       <w:pPr>
@@ -419,37 +382,7 @@
           <w:lang w:eastAsia="pt-PT"/>
           <w14:ligatures w14:val="none"/>
         </w:rPr>
-        <w:t xml:space="preserve">Aqui podemos observar uma classe que permite que a ação corrente volte atrás para a ação antiga a partir do método </w:t>
-      </w:r>
-      <w:proofErr w:type="spellStart"/>
-      <w:r>
-        <w:rPr>
-          <w:rFonts w:ascii="Arial" w:eastAsia="Times New Roman" w:hAnsi="Arial" w:cs="Arial"/>
-          <w:b/>
-          <w:bCs/>
-          <w:color w:val="444444"/>
-          <w:kern w:val="0"/>
-          <w:sz w:val="24"/>
-          <w:szCs w:val="24"/>
-          <w:lang w:eastAsia="pt-PT"/>
-          <w14:ligatures w14:val="none"/>
-        </w:rPr>
-        <w:t>undoReset</w:t>
-      </w:r>
-      <w:proofErr w:type="spellEnd"/>
-      <w:r>
-        <w:rPr>
-          <w:rFonts w:ascii="Arial" w:eastAsia="Times New Roman" w:hAnsi="Arial" w:cs="Arial"/>
-          <w:b/>
-          <w:bCs/>
-          <w:color w:val="444444"/>
-          <w:kern w:val="0"/>
-          <w:sz w:val="24"/>
-          <w:szCs w:val="24"/>
-          <w:lang w:eastAsia="pt-PT"/>
-          <w14:ligatures w14:val="none"/>
-        </w:rPr>
-        <w:t>().</w:t>
+        <w:t>Aqui podemos observar uma classe que permite que a ação corrente volte atrás para a ação antiga a partir do método undoReset().</w:t>
       </w:r>
     </w:p>
     <w:p>
@@ -574,9 +507,8 @@
           <w:bCs/>
           <w:color w:val="444444"/>
         </w:rPr>
-        <w:t xml:space="preserve">2.Iterator </w:t>
-      </w:r>
-      <w:proofErr w:type="spellStart"/>
+        <w:t>3</w:t>
+      </w:r>
       <w:r>
         <w:rPr>
           <w:rFonts w:ascii="Arial" w:hAnsi="Arial" w:cs="Arial"/>
@@ -584,9 +516,8 @@
           <w:bCs/>
           <w:color w:val="444444"/>
         </w:rPr>
-        <w:t>Pattern</w:t>
-      </w:r>
-      <w:proofErr w:type="spellEnd"/>
+        <w:t>.Iterator Pattern</w:t>
+      </w:r>
     </w:p>
     <w:p>
       <w:pPr>
@@ -610,23 +541,7 @@
           <w:sz w:val="24"/>
           <w:szCs w:val="24"/>
         </w:rPr>
-        <w:t xml:space="preserve">Este padrão é facilmente identificado pela criação de um objeto do tipo </w:t>
-      </w:r>
-      <w:proofErr w:type="spellStart"/>
-      <w:r>
-        <w:rPr>
-          <w:sz w:val="24"/>
-          <w:szCs w:val="24"/>
-        </w:rPr>
-        <w:t>Iterator</w:t>
-      </w:r>
-      <w:proofErr w:type="spellEnd"/>
-      <w:r>
-        <w:rPr>
-          <w:sz w:val="24"/>
-          <w:szCs w:val="24"/>
-        </w:rPr>
-        <w:t xml:space="preserve">. É acompanhado com um ciclo </w:t>
+        <w:t xml:space="preserve">Este padrão é facilmente identificado pela criação de um objeto do tipo Iterator. É acompanhado com um ciclo </w:t>
       </w:r>
       <w:r>
         <w:rPr>

</xml_diff>